<commit_message>
Fix bugs, optimization and add back buttons
</commit_message>
<xml_diff>
--- a/Инструкция.docx
+++ b/Инструкция.docx
@@ -61,7 +61,6 @@
           <w:bCs/>
           <w:sz w:val="28"/>
           <w:szCs w:val="28"/>
-          <w:lang w:val="en-US"/>
         </w:rPr>
       </w:pPr>
       <w:r>
@@ -81,7 +80,6 @@
           <w:bCs/>
           <w:sz w:val="28"/>
           <w:szCs w:val="28"/>
-          <w:lang w:val="en-US"/>
         </w:rPr>
         <w:t>:</w:t>
       </w:r>
@@ -92,7 +90,6 @@
           <w:rFonts w:ascii="Arial" w:hAnsi="Arial" w:cs="Arial"/>
           <w:sz w:val="28"/>
           <w:szCs w:val="28"/>
-          <w:lang w:val="en-US"/>
         </w:rPr>
       </w:pPr>
       <w:r>
@@ -110,7 +107,6 @@
           <w:rFonts w:ascii="Arial" w:hAnsi="Arial" w:cs="Arial"/>
           <w:sz w:val="28"/>
           <w:szCs w:val="28"/>
-          <w:lang w:val="en-US"/>
         </w:rPr>
       </w:pPr>
       <w:hyperlink r:id="rId4" w:history="1">
@@ -122,7 +118,92 @@
             <w:szCs w:val="28"/>
             <w:lang w:val="en-US"/>
           </w:rPr>
-          <w:t>https://console.cloud.google.com/</w:t>
+          <w:t>https</w:t>
+        </w:r>
+        <w:r>
+          <w:rPr>
+            <w:rStyle w:val="a3"/>
+            <w:rFonts w:ascii="Arial" w:hAnsi="Arial" w:cs="Arial"/>
+            <w:sz w:val="28"/>
+            <w:szCs w:val="28"/>
+          </w:rPr>
+          <w:t>://</w:t>
+        </w:r>
+        <w:r>
+          <w:rPr>
+            <w:rStyle w:val="a3"/>
+            <w:rFonts w:ascii="Arial" w:hAnsi="Arial" w:cs="Arial"/>
+            <w:sz w:val="28"/>
+            <w:szCs w:val="28"/>
+            <w:lang w:val="en-US"/>
+          </w:rPr>
+          <w:t>console</w:t>
+        </w:r>
+        <w:r>
+          <w:rPr>
+            <w:rStyle w:val="a3"/>
+            <w:rFonts w:ascii="Arial" w:hAnsi="Arial" w:cs="Arial"/>
+            <w:sz w:val="28"/>
+            <w:szCs w:val="28"/>
+          </w:rPr>
+          <w:t>.</w:t>
+        </w:r>
+        <w:r>
+          <w:rPr>
+            <w:rStyle w:val="a3"/>
+            <w:rFonts w:ascii="Arial" w:hAnsi="Arial" w:cs="Arial"/>
+            <w:sz w:val="28"/>
+            <w:szCs w:val="28"/>
+            <w:lang w:val="en-US"/>
+          </w:rPr>
+          <w:t>cloud</w:t>
+        </w:r>
+        <w:r>
+          <w:rPr>
+            <w:rStyle w:val="a3"/>
+            <w:rFonts w:ascii="Arial" w:hAnsi="Arial" w:cs="Arial"/>
+            <w:sz w:val="28"/>
+            <w:szCs w:val="28"/>
+          </w:rPr>
+          <w:t>.</w:t>
+        </w:r>
+        <w:r>
+          <w:rPr>
+            <w:rStyle w:val="a3"/>
+            <w:rFonts w:ascii="Arial" w:hAnsi="Arial" w:cs="Arial"/>
+            <w:sz w:val="28"/>
+            <w:szCs w:val="28"/>
+            <w:lang w:val="en-US"/>
+          </w:rPr>
+          <w:t>google</w:t>
+        </w:r>
+        <w:r>
+          <w:rPr>
+            <w:rStyle w:val="a3"/>
+            <w:rFonts w:ascii="Arial" w:hAnsi="Arial" w:cs="Arial"/>
+            <w:sz w:val="28"/>
+            <w:szCs w:val="28"/>
+          </w:rPr>
+          <w:t>.</w:t>
+        </w:r>
+        <w:r>
+          <w:rPr>
+            <w:rStyle w:val="a3"/>
+            <w:rFonts w:ascii="Arial" w:hAnsi="Arial" w:cs="Arial"/>
+            <w:sz w:val="28"/>
+            <w:szCs w:val="28"/>
+            <w:lang w:val="en-US"/>
+          </w:rPr>
+          <w:t>com</w:t>
+        </w:r>
+        <w:r>
+          <w:rPr>
+            <w:rStyle w:val="a3"/>
+            <w:rFonts w:ascii="Arial" w:hAnsi="Arial" w:cs="Arial"/>
+            <w:sz w:val="28"/>
+            <w:szCs w:val="28"/>
+          </w:rPr>
+          <w:t>/</w:t>
         </w:r>
       </w:hyperlink>
     </w:p>
@@ -310,23 +391,24 @@
           <w:szCs w:val="28"/>
         </w:rPr>
         <w:lastRenderedPageBreak/>
-        <w:t xml:space="preserve">Вводим </w:t>
-      </w:r>
-      <w:r>
-        <w:rPr>
-          <w:rFonts w:ascii="Arial" w:hAnsi="Arial" w:cs="Arial"/>
-          <w:sz w:val="28"/>
-          <w:szCs w:val="28"/>
-        </w:rPr>
-        <w:t>название</w:t>
-      </w:r>
-      <w:r>
-        <w:rPr>
-          <w:rFonts w:ascii="Arial" w:hAnsi="Arial" w:cs="Arial"/>
-          <w:sz w:val="28"/>
-          <w:szCs w:val="28"/>
-        </w:rPr>
-        <w:t xml:space="preserve"> проекта в</w:t>
+        <w:t xml:space="preserve">Вводим название проекта в </w:t>
+      </w:r>
+      <w:r>
+        <w:rPr>
+          <w:rFonts w:ascii="Arial" w:hAnsi="Arial" w:cs="Arial"/>
+          <w:sz w:val="28"/>
+          <w:szCs w:val="28"/>
+        </w:rPr>
+        <w:t>“</w:t>
+      </w:r>
+      <w:r>
+        <w:rPr>
+          <w:rFonts w:ascii="Arial" w:hAnsi="Arial" w:cs="Arial"/>
+          <w:sz w:val="28"/>
+          <w:szCs w:val="28"/>
+          <w:lang w:val="en-US"/>
+        </w:rPr>
+        <w:t>Project</w:t>
       </w:r>
       <w:r>
         <w:rPr>
@@ -341,31 +423,6 @@
           <w:rFonts w:ascii="Arial" w:hAnsi="Arial" w:cs="Arial"/>
           <w:sz w:val="28"/>
           <w:szCs w:val="28"/>
-        </w:rPr>
-        <w:t>“</w:t>
-      </w:r>
-      <w:r>
-        <w:rPr>
-          <w:rFonts w:ascii="Arial" w:hAnsi="Arial" w:cs="Arial"/>
-          <w:sz w:val="28"/>
-          <w:szCs w:val="28"/>
-          <w:lang w:val="en-US"/>
-        </w:rPr>
-        <w:t>Project</w:t>
-      </w:r>
-      <w:r>
-        <w:rPr>
-          <w:rFonts w:ascii="Arial" w:hAnsi="Arial" w:cs="Arial"/>
-          <w:sz w:val="28"/>
-          <w:szCs w:val="28"/>
-        </w:rPr>
-        <w:t xml:space="preserve"> </w:t>
-      </w:r>
-      <w:r>
-        <w:rPr>
-          <w:rFonts w:ascii="Arial" w:hAnsi="Arial" w:cs="Arial"/>
-          <w:sz w:val="28"/>
-          <w:szCs w:val="28"/>
           <w:lang w:val="en-US"/>
         </w:rPr>
         <w:t>name</w:t>
@@ -384,15 +441,7 @@
           <w:sz w:val="28"/>
           <w:szCs w:val="28"/>
         </w:rPr>
-        <w:t>, можно любое</w:t>
-      </w:r>
-      <w:r>
-        <w:rPr>
-          <w:rFonts w:ascii="Arial" w:hAnsi="Arial" w:cs="Arial"/>
-          <w:sz w:val="28"/>
-          <w:szCs w:val="28"/>
-        </w:rPr>
-        <w:t xml:space="preserve">. Потом </w:t>
+        <w:t xml:space="preserve">, можно любое. Потом </w:t>
       </w:r>
       <w:r>
         <w:rPr>
@@ -491,15 +540,7 @@
           <w:sz w:val="28"/>
           <w:szCs w:val="28"/>
         </w:rPr>
-        <w:t>“</w:t>
-      </w:r>
-      <w:r>
-        <w:rPr>
-          <w:rFonts w:ascii="Arial" w:hAnsi="Arial" w:cs="Arial"/>
-          <w:sz w:val="28"/>
-          <w:szCs w:val="28"/>
-        </w:rPr>
-        <w:t xml:space="preserve">Google </w:t>
+        <w:t xml:space="preserve">“Google </w:t>
       </w:r>
       <w:proofErr w:type="spellStart"/>
       <w:r>
@@ -517,15 +558,7 @@
           <w:sz w:val="28"/>
           <w:szCs w:val="28"/>
         </w:rPr>
-        <w:t xml:space="preserve"> API</w:t>
-      </w:r>
-      <w:r>
-        <w:rPr>
-          <w:rFonts w:ascii="Arial" w:hAnsi="Arial" w:cs="Arial"/>
-          <w:sz w:val="28"/>
-          <w:szCs w:val="28"/>
-        </w:rPr>
-        <w:t>”</w:t>
+        <w:t xml:space="preserve"> API”</w:t>
       </w:r>
     </w:p>
     <w:p>
@@ -987,16 +1020,7 @@
           <w:szCs w:val="28"/>
           <w:lang w:val="en-US"/>
         </w:rPr>
-        <w:t>redentials</w:t>
-      </w:r>
-      <w:r>
-        <w:rPr>
-          <w:rFonts w:ascii="Arial" w:hAnsi="Arial" w:cs="Arial"/>
-          <w:sz w:val="28"/>
-          <w:szCs w:val="28"/>
-          <w:lang w:val="en-US"/>
-        </w:rPr>
-        <w:t xml:space="preserve">” </w:t>
+        <w:t xml:space="preserve">redentials” </w:t>
       </w:r>
       <w:r>
         <w:rPr>
@@ -2448,168 +2472,6 @@
           <w:szCs w:val="28"/>
         </w:rPr>
         <w:t>”</w:t>
-      </w:r>
-    </w:p>
-    <w:p>
-      <w:pPr>
-        <w:rPr>
-          <w:rFonts w:ascii="Arial" w:hAnsi="Arial" w:cs="Arial"/>
-          <w:b/>
-          <w:bCs/>
-          <w:sz w:val="28"/>
-          <w:szCs w:val="28"/>
-        </w:rPr>
-      </w:pPr>
-      <w:r>
-        <w:rPr>
-          <w:rFonts w:ascii="Arial" w:hAnsi="Arial" w:cs="Arial"/>
-          <w:b/>
-          <w:bCs/>
-          <w:sz w:val="28"/>
-          <w:szCs w:val="28"/>
-        </w:rPr>
-        <w:t>Чтоб выдать доступ к боту</w:t>
-      </w:r>
-    </w:p>
-    <w:p>
-      <w:pPr>
-        <w:rPr>
-          <w:rFonts w:ascii="Arial" w:hAnsi="Arial" w:cs="Arial"/>
-          <w:sz w:val="28"/>
-          <w:szCs w:val="28"/>
-        </w:rPr>
-      </w:pPr>
-      <w:r>
-        <w:rPr>
-          <w:rFonts w:ascii="Arial" w:hAnsi="Arial" w:cs="Arial"/>
-          <w:sz w:val="28"/>
-          <w:szCs w:val="28"/>
-        </w:rPr>
-        <w:t xml:space="preserve">Чтоб выдать доступ к боту человек необходимо в </w:t>
-      </w:r>
-      <w:r>
-        <w:rPr>
-          <w:rFonts w:ascii="Arial" w:hAnsi="Arial" w:cs="Arial"/>
-          <w:sz w:val="28"/>
-          <w:szCs w:val="28"/>
-          <w:lang w:val="en-US"/>
-        </w:rPr>
-        <w:t>access</w:t>
-      </w:r>
-      <w:r>
-        <w:rPr>
-          <w:rFonts w:ascii="Arial" w:hAnsi="Arial" w:cs="Arial"/>
-          <w:sz w:val="28"/>
-          <w:szCs w:val="28"/>
-        </w:rPr>
-        <w:t>.</w:t>
-      </w:r>
-      <w:r>
-        <w:rPr>
-          <w:rFonts w:ascii="Arial" w:hAnsi="Arial" w:cs="Arial"/>
-          <w:sz w:val="28"/>
-          <w:szCs w:val="28"/>
-          <w:lang w:val="en-US"/>
-        </w:rPr>
-        <w:t>txt</w:t>
-      </w:r>
-      <w:r>
-        <w:rPr>
-          <w:rFonts w:ascii="Arial" w:hAnsi="Arial" w:cs="Arial"/>
-          <w:sz w:val="28"/>
-          <w:szCs w:val="28"/>
-        </w:rPr>
-        <w:t xml:space="preserve"> написать его </w:t>
-      </w:r>
-      <w:r>
-        <w:rPr>
-          <w:rFonts w:ascii="Arial" w:hAnsi="Arial" w:cs="Arial"/>
-          <w:sz w:val="28"/>
-          <w:szCs w:val="28"/>
-          <w:lang w:val="en-US"/>
-        </w:rPr>
-        <w:t>Telegram</w:t>
-      </w:r>
-      <w:r>
-        <w:rPr>
-          <w:rFonts w:ascii="Arial" w:hAnsi="Arial" w:cs="Arial"/>
-          <w:sz w:val="28"/>
-          <w:szCs w:val="28"/>
-        </w:rPr>
-        <w:t xml:space="preserve"> </w:t>
-      </w:r>
-      <w:proofErr w:type="spellStart"/>
-      <w:r>
-        <w:rPr>
-          <w:rFonts w:ascii="Arial" w:hAnsi="Arial" w:cs="Arial"/>
-          <w:sz w:val="28"/>
-          <w:szCs w:val="28"/>
-        </w:rPr>
-        <w:t>user</w:t>
-      </w:r>
-      <w:proofErr w:type="spellEnd"/>
-      <w:r>
-        <w:rPr>
-          <w:rFonts w:ascii="Arial" w:hAnsi="Arial" w:cs="Arial"/>
-          <w:sz w:val="28"/>
-          <w:szCs w:val="28"/>
-        </w:rPr>
-        <w:t xml:space="preserve"> ID</w:t>
-      </w:r>
-      <w:r>
-        <w:rPr>
-          <w:rFonts w:ascii="Arial" w:hAnsi="Arial" w:cs="Arial"/>
-          <w:sz w:val="28"/>
-          <w:szCs w:val="28"/>
-        </w:rPr>
-        <w:t xml:space="preserve">. Получить его можно у данного бота </w:t>
-      </w:r>
-      <w:hyperlink r:id="rId24" w:history="1">
-        <w:r>
-          <w:rPr>
-            <w:rStyle w:val="a3"/>
-            <w:rFonts w:ascii="Arial" w:hAnsi="Arial" w:cs="Arial"/>
-            <w:sz w:val="28"/>
-            <w:szCs w:val="28"/>
-          </w:rPr>
-          <w:t>@</w:t>
-        </w:r>
-        <w:r>
-          <w:rPr>
-            <w:rStyle w:val="a3"/>
-            <w:rFonts w:ascii="Arial" w:hAnsi="Arial" w:cs="Arial"/>
-            <w:sz w:val="28"/>
-            <w:szCs w:val="28"/>
-          </w:rPr>
-          <w:t>getmyid_bo</w:t>
-        </w:r>
-        <w:r>
-          <w:rPr>
-            <w:rStyle w:val="a3"/>
-            <w:rFonts w:ascii="Arial" w:hAnsi="Arial" w:cs="Arial"/>
-            <w:sz w:val="28"/>
-            <w:szCs w:val="28"/>
-            <w:lang w:val="en-US"/>
-          </w:rPr>
-          <w:t>t</w:t>
-        </w:r>
-      </w:hyperlink>
-    </w:p>
-    <w:p>
-      <w:pPr>
-        <w:rPr>
-          <w:rFonts w:ascii="Arial" w:hAnsi="Arial" w:cs="Arial"/>
-          <w:sz w:val="28"/>
-          <w:szCs w:val="28"/>
-        </w:rPr>
-      </w:pPr>
-      <w:r>
-        <w:rPr>
-          <w:rFonts w:ascii="Arial" w:hAnsi="Arial" w:cs="Arial"/>
-          <w:sz w:val="28"/>
-          <w:szCs w:val="28"/>
-        </w:rPr>
-        <w:t>Новая строка новый пользователь</w:t>
       </w:r>
     </w:p>
     <w:sectPr>

</xml_diff>